<commit_message>
Update SupplyChain Problem Statement_updated_V3.docx
</commit_message>
<xml_diff>
--- a/SupplyChain Problem Statement_updated_V3.docx
+++ b/SupplyChain Problem Statement_updated_V3.docx
@@ -341,122 +341,113 @@
                 <w:color w:val="000000"/>
                 <w:lang w:val="en-IN"/>
               </w:rPr>
-              <w:t>Table: customers</w:t>
-            </w:r>
-          </w:p>
-          <w:p>
-            <w:pPr>
-              <w:rPr>
-                <w:rFonts w:ascii="Times New Roman" w:eastAsia="Times New Roman" w:hAnsi="Times New Roman" w:cs="Times New Roman"/>
-                <w:sz w:val="24"/>
-                <w:szCs w:val="24"/>
-                <w:lang w:val="en-IN"/>
-              </w:rPr>
-            </w:pPr>
-            <w:proofErr w:type="spellStart"/>
-            <w:r>
-              <w:rPr>
-                <w:rFonts w:eastAsia="Times New Roman"/>
-                <w:color w:val="000000"/>
-                <w:lang w:val="en-IN"/>
-              </w:rPr>
-              <w:t>customer_id</w:t>
-            </w:r>
-            <w:proofErr w:type="spellEnd"/>
-            <w:r>
-              <w:rPr>
-                <w:rFonts w:eastAsia="Times New Roman"/>
-                <w:color w:val="000000"/>
-                <w:lang w:val="en-IN"/>
-              </w:rPr>
-              <w:t xml:space="preserve"> (PK, int)</w:t>
-            </w:r>
-          </w:p>
-          <w:p>
-            <w:pPr>
-              <w:rPr>
-                <w:rFonts w:ascii="Times New Roman" w:eastAsia="Times New Roman" w:hAnsi="Times New Roman" w:cs="Times New Roman"/>
-                <w:sz w:val="24"/>
-                <w:szCs w:val="24"/>
-                <w:lang w:val="en-IN"/>
-              </w:rPr>
-            </w:pPr>
-            <w:proofErr w:type="spellStart"/>
-            <w:r>
-              <w:rPr>
-                <w:rFonts w:eastAsia="Times New Roman"/>
-                <w:color w:val="000000"/>
-                <w:lang w:val="en-IN"/>
-              </w:rPr>
-              <w:t>customer_name</w:t>
-            </w:r>
-            <w:proofErr w:type="spellEnd"/>
-            <w:r>
-              <w:rPr>
-                <w:rFonts w:eastAsia="Times New Roman"/>
-                <w:color w:val="000000"/>
-                <w:lang w:val="en-IN"/>
-              </w:rPr>
-              <w:t xml:space="preserve"> (varchar)</w:t>
-            </w:r>
-          </w:p>
-          <w:p>
-            <w:pPr>
-              <w:rPr>
-                <w:rFonts w:ascii="Times New Roman" w:eastAsia="Times New Roman" w:hAnsi="Times New Roman" w:cs="Times New Roman"/>
-                <w:sz w:val="24"/>
-                <w:szCs w:val="24"/>
-                <w:lang w:val="en-IN"/>
-              </w:rPr>
-            </w:pPr>
-            <w:proofErr w:type="spellStart"/>
-            <w:r>
-              <w:rPr>
-                <w:rFonts w:eastAsia="Times New Roman"/>
-                <w:color w:val="000000"/>
-                <w:lang w:val="en-IN"/>
-              </w:rPr>
-              <w:t>location_id</w:t>
-            </w:r>
-            <w:proofErr w:type="spellEnd"/>
-            <w:r>
-              <w:rPr>
-                <w:rFonts w:eastAsia="Times New Roman"/>
-                <w:color w:val="000000"/>
-                <w:lang w:val="en-IN"/>
-              </w:rPr>
-              <w:t xml:space="preserve"> (FK, int)</w:t>
-            </w:r>
-          </w:p>
-          <w:p>
-            <w:pPr>
-              <w:rPr>
-                <w:rFonts w:ascii="Times New Roman" w:eastAsia="Times New Roman" w:hAnsi="Times New Roman" w:cs="Times New Roman"/>
-                <w:sz w:val="24"/>
-                <w:szCs w:val="24"/>
-                <w:lang w:val="en-IN"/>
-              </w:rPr>
-            </w:pPr>
-          </w:p>
-          <w:p>
-            <w:pPr>
-              <w:rPr>
-                <w:rFonts w:ascii="Times New Roman" w:eastAsia="Times New Roman" w:hAnsi="Times New Roman" w:cs="Times New Roman"/>
-                <w:sz w:val="24"/>
-                <w:szCs w:val="24"/>
-                <w:lang w:val="en-IN"/>
-              </w:rPr>
-            </w:pPr>
+              <w:t xml:space="preserve">Table: </w:t>
+            </w:r>
             <w:r>
               <w:rPr>
                 <w:rFonts w:eastAsia="Times New Roman"/>
                 <w:b/>
                 <w:bCs/>
                 <w:color w:val="000000"/>
-                <w:lang w:val="en-IN"/>
-              </w:rPr>
-              <w:t>500 Customers</w:t>
-            </w:r>
+                <w:highlight w:val="green"/>
+                <w:lang w:val="en-IN"/>
+              </w:rPr>
+              <w:t>customers</w:t>
+            </w:r>
+          </w:p>
+          <w:p>
+            <w:pPr>
+              <w:rPr>
+                <w:rFonts w:ascii="Times New Roman" w:eastAsia="Times New Roman" w:hAnsi="Times New Roman" w:cs="Times New Roman"/>
+                <w:sz w:val="24"/>
+                <w:szCs w:val="24"/>
+                <w:lang w:val="en-IN"/>
+              </w:rPr>
+            </w:pPr>
+            <w:proofErr w:type="spellStart"/>
+            <w:r>
+              <w:rPr>
+                <w:rFonts w:eastAsia="Times New Roman"/>
+                <w:color w:val="000000"/>
+                <w:lang w:val="en-IN"/>
+              </w:rPr>
+              <w:t>customer_id</w:t>
+            </w:r>
+            <w:proofErr w:type="spellEnd"/>
+            <w:r>
+              <w:rPr>
+                <w:rFonts w:eastAsia="Times New Roman"/>
+                <w:color w:val="000000"/>
+                <w:lang w:val="en-IN"/>
+              </w:rPr>
+              <w:t xml:space="preserve"> (PK, int)</w:t>
+            </w:r>
+          </w:p>
+          <w:p>
+            <w:pPr>
+              <w:rPr>
+                <w:rFonts w:ascii="Times New Roman" w:eastAsia="Times New Roman" w:hAnsi="Times New Roman" w:cs="Times New Roman"/>
+                <w:sz w:val="24"/>
+                <w:szCs w:val="24"/>
+                <w:lang w:val="en-IN"/>
+              </w:rPr>
+            </w:pPr>
+            <w:proofErr w:type="spellStart"/>
+            <w:r>
+              <w:rPr>
+                <w:rFonts w:eastAsia="Times New Roman"/>
+                <w:color w:val="000000"/>
+                <w:lang w:val="en-IN"/>
+              </w:rPr>
+              <w:t>customer_name</w:t>
+            </w:r>
+            <w:proofErr w:type="spellEnd"/>
+            <w:r>
+              <w:rPr>
+                <w:rFonts w:eastAsia="Times New Roman"/>
+                <w:color w:val="000000"/>
+                <w:lang w:val="en-IN"/>
+              </w:rPr>
+              <w:t xml:space="preserve"> (varchar)</w:t>
+            </w:r>
+          </w:p>
+          <w:p>
+            <w:pPr>
+              <w:rPr>
+                <w:rFonts w:ascii="Times New Roman" w:eastAsia="Times New Roman" w:hAnsi="Times New Roman" w:cs="Times New Roman"/>
+                <w:sz w:val="24"/>
+                <w:szCs w:val="24"/>
+                <w:lang w:val="en-IN"/>
+              </w:rPr>
+            </w:pPr>
+            <w:proofErr w:type="spellStart"/>
+            <w:r>
+              <w:rPr>
+                <w:rFonts w:eastAsia="Times New Roman"/>
+                <w:color w:val="000000"/>
+                <w:lang w:val="en-IN"/>
+              </w:rPr>
+              <w:t>location_id</w:t>
+            </w:r>
+            <w:proofErr w:type="spellEnd"/>
+            <w:r>
+              <w:rPr>
+                <w:rFonts w:eastAsia="Times New Roman"/>
+                <w:color w:val="000000"/>
+                <w:lang w:val="en-IN"/>
+              </w:rPr>
+              <w:t xml:space="preserve"> (FK, int)</w:t>
+            </w:r>
+          </w:p>
+          <w:p>
+            <w:pPr>
+              <w:rPr>
+                <w:rFonts w:ascii="Times New Roman" w:eastAsia="Times New Roman" w:hAnsi="Times New Roman" w:cs="Times New Roman"/>
+                <w:sz w:val="24"/>
+                <w:szCs w:val="24"/>
+                <w:lang w:val="en-IN"/>
+              </w:rPr>
+            </w:pPr>
           </w:p>
           <w:p>
             <w:pPr>
@@ -475,9 +466,18 @@
                 <w:color w:val="000000"/>
                 <w:lang w:val="en-IN"/>
               </w:rPr>
-              <w:t xml:space="preserve">Table: </w:t>
-            </w:r>
-            <w:proofErr w:type="spellStart"/>
+              <w:t>500 Customers</w:t>
+            </w:r>
+          </w:p>
+          <w:p>
+            <w:pPr>
+              <w:rPr>
+                <w:rFonts w:ascii="Times New Roman" w:eastAsia="Times New Roman" w:hAnsi="Times New Roman" w:cs="Times New Roman"/>
+                <w:sz w:val="24"/>
+                <w:szCs w:val="24"/>
+                <w:lang w:val="en-IN"/>
+              </w:rPr>
+            </w:pPr>
             <w:r>
               <w:rPr>
                 <w:rFonts w:eastAsia="Times New Roman"/>
@@ -486,152 +486,166 @@
                 <w:color w:val="000000"/>
                 <w:lang w:val="en-IN"/>
               </w:rPr>
-              <w:t>customer_contacts</w:t>
-            </w:r>
-            <w:proofErr w:type="spellEnd"/>
-          </w:p>
-          <w:p>
-            <w:pPr>
-              <w:rPr>
-                <w:rFonts w:ascii="Times New Roman" w:eastAsia="Times New Roman" w:hAnsi="Times New Roman" w:cs="Times New Roman"/>
-                <w:sz w:val="24"/>
-                <w:szCs w:val="24"/>
-                <w:lang w:val="en-IN"/>
-              </w:rPr>
-            </w:pPr>
-            <w:proofErr w:type="spellStart"/>
-            <w:r>
-              <w:rPr>
-                <w:rFonts w:eastAsia="Times New Roman"/>
-                <w:color w:val="000000"/>
-                <w:lang w:val="en-IN"/>
-              </w:rPr>
-              <w:t>contact_id</w:t>
-            </w:r>
-            <w:proofErr w:type="spellEnd"/>
-            <w:r>
-              <w:rPr>
-                <w:rFonts w:eastAsia="Times New Roman"/>
-                <w:color w:val="000000"/>
-                <w:lang w:val="en-IN"/>
-              </w:rPr>
-              <w:t xml:space="preserve"> (PK, int)</w:t>
-            </w:r>
-          </w:p>
-          <w:p>
-            <w:pPr>
-              <w:rPr>
-                <w:rFonts w:ascii="Times New Roman" w:eastAsia="Times New Roman" w:hAnsi="Times New Roman" w:cs="Times New Roman"/>
-                <w:sz w:val="24"/>
-                <w:szCs w:val="24"/>
-                <w:lang w:val="en-IN"/>
-              </w:rPr>
-            </w:pPr>
-            <w:proofErr w:type="spellStart"/>
-            <w:r>
-              <w:rPr>
-                <w:rFonts w:eastAsia="Times New Roman"/>
-                <w:color w:val="000000"/>
-                <w:lang w:val="en-IN"/>
-              </w:rPr>
-              <w:t>customer_id</w:t>
-            </w:r>
-            <w:proofErr w:type="spellEnd"/>
-            <w:r>
-              <w:rPr>
-                <w:rFonts w:eastAsia="Times New Roman"/>
-                <w:color w:val="000000"/>
-                <w:lang w:val="en-IN"/>
-              </w:rPr>
-              <w:t xml:space="preserve"> (FK, int)</w:t>
-            </w:r>
-          </w:p>
-          <w:p>
-            <w:pPr>
-              <w:rPr>
-                <w:rFonts w:ascii="Times New Roman" w:eastAsia="Times New Roman" w:hAnsi="Times New Roman" w:cs="Times New Roman"/>
-                <w:sz w:val="24"/>
-                <w:szCs w:val="24"/>
-                <w:lang w:val="en-IN"/>
-              </w:rPr>
-            </w:pPr>
-            <w:proofErr w:type="spellStart"/>
-            <w:r>
-              <w:rPr>
-                <w:rFonts w:eastAsia="Times New Roman"/>
-                <w:color w:val="000000"/>
-                <w:lang w:val="en-IN"/>
-              </w:rPr>
-              <w:t>contact_type</w:t>
-            </w:r>
-            <w:proofErr w:type="spellEnd"/>
-            <w:r>
-              <w:rPr>
-                <w:rFonts w:eastAsia="Times New Roman"/>
-                <w:color w:val="000000"/>
-                <w:lang w:val="en-IN"/>
-              </w:rPr>
-              <w:t xml:space="preserve"> (varchar)</w:t>
-            </w:r>
-          </w:p>
-          <w:p>
-            <w:pPr>
-              <w:rPr>
-                <w:rFonts w:ascii="Times New Roman" w:eastAsia="Times New Roman" w:hAnsi="Times New Roman" w:cs="Times New Roman"/>
-                <w:sz w:val="24"/>
-                <w:szCs w:val="24"/>
-                <w:lang w:val="en-IN"/>
-              </w:rPr>
-            </w:pPr>
-            <w:proofErr w:type="spellStart"/>
-            <w:r>
-              <w:rPr>
-                <w:rFonts w:eastAsia="Times New Roman"/>
-                <w:color w:val="000000"/>
-                <w:lang w:val="en-IN"/>
-              </w:rPr>
-              <w:t>contact_info</w:t>
-            </w:r>
-            <w:proofErr w:type="spellEnd"/>
-            <w:r>
-              <w:rPr>
-                <w:rFonts w:eastAsia="Times New Roman"/>
-                <w:color w:val="000000"/>
-                <w:lang w:val="en-IN"/>
-              </w:rPr>
-              <w:t xml:space="preserve"> (varchar)</w:t>
-            </w:r>
-          </w:p>
-          <w:p>
-            <w:pPr>
-              <w:spacing w:after="240"/>
-              <w:rPr>
-                <w:rFonts w:ascii="Times New Roman" w:eastAsia="Times New Roman" w:hAnsi="Times New Roman" w:cs="Times New Roman"/>
-                <w:sz w:val="24"/>
-                <w:szCs w:val="24"/>
-                <w:lang w:val="en-IN"/>
-              </w:rPr>
-            </w:pPr>
-          </w:p>
-          <w:p>
-            <w:pPr>
-              <w:rPr>
-                <w:rFonts w:ascii="Times New Roman" w:eastAsia="Times New Roman" w:hAnsi="Times New Roman" w:cs="Times New Roman"/>
-                <w:sz w:val="24"/>
-                <w:szCs w:val="24"/>
-                <w:lang w:val="en-IN"/>
-              </w:rPr>
-            </w:pPr>
+              <w:t xml:space="preserve">Table: </w:t>
+            </w:r>
+            <w:proofErr w:type="spellStart"/>
             <w:r>
               <w:rPr>
                 <w:rFonts w:eastAsia="Times New Roman"/>
                 <w:b/>
                 <w:bCs/>
                 <w:color w:val="000000"/>
-                <w:lang w:val="en-IN"/>
-              </w:rPr>
-              <w:t>MASSACHUSETTS</w:t>
-            </w:r>
+                <w:highlight w:val="green"/>
+                <w:lang w:val="en-IN"/>
+              </w:rPr>
+              <w:t>customer_contacts</w:t>
+            </w:r>
+            <w:proofErr w:type="spellEnd"/>
+          </w:p>
+          <w:p>
+            <w:pPr>
+              <w:rPr>
+                <w:rFonts w:ascii="Times New Roman" w:eastAsia="Times New Roman" w:hAnsi="Times New Roman" w:cs="Times New Roman"/>
+                <w:sz w:val="24"/>
+                <w:szCs w:val="24"/>
+                <w:lang w:val="en-IN"/>
+              </w:rPr>
+            </w:pPr>
+            <w:proofErr w:type="spellStart"/>
+            <w:r>
+              <w:rPr>
+                <w:rFonts w:eastAsia="Times New Roman"/>
+                <w:color w:val="000000"/>
+                <w:lang w:val="en-IN"/>
+              </w:rPr>
+              <w:t>customer_id</w:t>
+            </w:r>
+            <w:proofErr w:type="spellEnd"/>
+            <w:r>
+              <w:rPr>
+                <w:rFonts w:eastAsia="Times New Roman"/>
+                <w:color w:val="000000"/>
+                <w:lang w:val="en-IN"/>
+              </w:rPr>
+              <w:t xml:space="preserve"> </w:t>
+            </w:r>
+            <w:proofErr w:type="gramStart"/>
+            <w:r>
+              <w:rPr>
+                <w:rFonts w:eastAsia="Times New Roman"/>
+                <w:color w:val="000000"/>
+                <w:lang w:val="en-IN"/>
+              </w:rPr>
+              <w:t>(</w:t>
+            </w:r>
+            <w:r>
+              <w:rPr>
+                <w:rFonts w:eastAsia="Times New Roman"/>
+                <w:color w:val="000000"/>
+                <w:lang w:val="en-IN"/>
+              </w:rPr>
+              <w:t xml:space="preserve"> </w:t>
+            </w:r>
+            <w:r>
+              <w:rPr>
+                <w:rFonts w:eastAsia="Times New Roman"/>
+                <w:color w:val="000000"/>
+                <w:lang w:val="en-IN"/>
+              </w:rPr>
+              <w:t>PK</w:t>
+            </w:r>
+            <w:proofErr w:type="gramEnd"/>
+            <w:r>
+              <w:rPr>
+                <w:rFonts w:eastAsia="Times New Roman"/>
+                <w:color w:val="000000"/>
+                <w:lang w:val="en-IN"/>
+              </w:rPr>
+              <w:t xml:space="preserve"> </w:t>
+            </w:r>
+            <w:r>
+              <w:rPr>
+                <w:rFonts w:eastAsia="Times New Roman"/>
+                <w:color w:val="000000"/>
+                <w:lang w:val="en-IN"/>
+              </w:rPr>
+              <w:t xml:space="preserve"> </w:t>
+            </w:r>
+            <w:r>
+              <w:rPr>
+                <w:rFonts w:eastAsia="Times New Roman"/>
+                <w:color w:val="000000"/>
+                <w:lang w:val="en-IN"/>
+              </w:rPr>
+              <w:t>FK, int)</w:t>
+            </w:r>
+          </w:p>
+          <w:p>
+            <w:pPr>
+              <w:rPr>
+                <w:rFonts w:ascii="Times New Roman" w:eastAsia="Times New Roman" w:hAnsi="Times New Roman" w:cs="Times New Roman"/>
+                <w:sz w:val="24"/>
+                <w:szCs w:val="24"/>
+                <w:lang w:val="en-IN"/>
+              </w:rPr>
+            </w:pPr>
+            <w:proofErr w:type="spellStart"/>
+            <w:r>
+              <w:rPr>
+                <w:rFonts w:eastAsia="Times New Roman"/>
+                <w:color w:val="000000"/>
+                <w:lang w:val="en-IN"/>
+              </w:rPr>
+              <w:t>contact_type</w:t>
+            </w:r>
+            <w:proofErr w:type="spellEnd"/>
+            <w:r>
+              <w:rPr>
+                <w:rFonts w:eastAsia="Times New Roman"/>
+                <w:color w:val="000000"/>
+                <w:lang w:val="en-IN"/>
+              </w:rPr>
+              <w:t xml:space="preserve"> (varchar)</w:t>
+            </w:r>
+          </w:p>
+          <w:p>
+            <w:pPr>
+              <w:rPr>
+                <w:rFonts w:ascii="Times New Roman" w:eastAsia="Times New Roman" w:hAnsi="Times New Roman" w:cs="Times New Roman"/>
+                <w:sz w:val="24"/>
+                <w:szCs w:val="24"/>
+                <w:lang w:val="en-IN"/>
+              </w:rPr>
+            </w:pPr>
+            <w:proofErr w:type="spellStart"/>
+            <w:r>
+              <w:rPr>
+                <w:rFonts w:eastAsia="Times New Roman"/>
+                <w:color w:val="000000"/>
+                <w:lang w:val="en-IN"/>
+              </w:rPr>
+              <w:t>contact_info</w:t>
+            </w:r>
+            <w:proofErr w:type="spellEnd"/>
+            <w:r>
+              <w:rPr>
+                <w:rFonts w:eastAsia="Times New Roman"/>
+                <w:color w:val="000000"/>
+                <w:lang w:val="en-IN"/>
+              </w:rPr>
+              <w:t xml:space="preserve"> (varchar)</w:t>
+            </w:r>
+          </w:p>
+          <w:p>
+            <w:pPr>
+              <w:spacing w:after="240"/>
+              <w:rPr>
+                <w:rFonts w:ascii="Times New Roman" w:eastAsia="Times New Roman" w:hAnsi="Times New Roman" w:cs="Times New Roman"/>
+                <w:sz w:val="24"/>
+                <w:szCs w:val="24"/>
+                <w:lang w:val="en-IN"/>
+              </w:rPr>
+            </w:pPr>
           </w:p>
           <w:p>
             <w:pPr>
@@ -650,130 +664,8 @@
                 <w:color w:val="000000"/>
                 <w:lang w:val="en-IN"/>
               </w:rPr>
-              <w:t>Table: locations</w:t>
-            </w:r>
-          </w:p>
-          <w:p>
-            <w:pPr>
-              <w:rPr>
-                <w:rFonts w:ascii="Times New Roman" w:eastAsia="Times New Roman" w:hAnsi="Times New Roman" w:cs="Times New Roman"/>
-                <w:sz w:val="24"/>
-                <w:szCs w:val="24"/>
-                <w:lang w:val="en-IN"/>
-              </w:rPr>
-            </w:pPr>
-            <w:proofErr w:type="spellStart"/>
-            <w:r>
-              <w:rPr>
-                <w:rFonts w:eastAsia="Times New Roman"/>
-                <w:color w:val="000000"/>
-                <w:lang w:val="en-IN"/>
-              </w:rPr>
-              <w:t>location_id</w:t>
-            </w:r>
-            <w:proofErr w:type="spellEnd"/>
-            <w:r>
-              <w:rPr>
-                <w:rFonts w:eastAsia="Times New Roman"/>
-                <w:color w:val="000000"/>
-                <w:lang w:val="en-IN"/>
-              </w:rPr>
-              <w:t xml:space="preserve"> (PK, int)</w:t>
-            </w:r>
-          </w:p>
-          <w:p>
-            <w:pPr>
-              <w:rPr>
-                <w:rFonts w:ascii="Times New Roman" w:eastAsia="Times New Roman" w:hAnsi="Times New Roman" w:cs="Times New Roman"/>
-                <w:sz w:val="24"/>
-                <w:szCs w:val="24"/>
-                <w:lang w:val="en-IN"/>
-              </w:rPr>
-            </w:pPr>
-            <w:proofErr w:type="spellStart"/>
-            <w:r>
-              <w:rPr>
-                <w:rFonts w:eastAsia="Times New Roman"/>
-                <w:color w:val="000000"/>
-                <w:lang w:val="en-IN"/>
-              </w:rPr>
-              <w:t>location_city</w:t>
-            </w:r>
-            <w:proofErr w:type="spellEnd"/>
-            <w:r>
-              <w:rPr>
-                <w:rFonts w:eastAsia="Times New Roman"/>
-                <w:color w:val="000000"/>
-                <w:lang w:val="en-IN"/>
-              </w:rPr>
-              <w:t xml:space="preserve"> (varchar)</w:t>
-            </w:r>
-          </w:p>
-          <w:p>
-            <w:pPr>
-              <w:rPr>
-                <w:rFonts w:ascii="Times New Roman" w:eastAsia="Times New Roman" w:hAnsi="Times New Roman" w:cs="Times New Roman"/>
-                <w:sz w:val="24"/>
-                <w:szCs w:val="24"/>
-                <w:lang w:val="en-IN"/>
-              </w:rPr>
-            </w:pPr>
-            <w:proofErr w:type="spellStart"/>
-            <w:r>
-              <w:rPr>
-                <w:rFonts w:eastAsia="Times New Roman"/>
-                <w:color w:val="000000"/>
-                <w:lang w:val="en-IN"/>
-              </w:rPr>
-              <w:t>location_state</w:t>
-            </w:r>
-            <w:proofErr w:type="spellEnd"/>
-            <w:r>
-              <w:rPr>
-                <w:rFonts w:eastAsia="Times New Roman"/>
-                <w:color w:val="000000"/>
-                <w:lang w:val="en-IN"/>
-              </w:rPr>
-              <w:t xml:space="preserve"> (varchar)</w:t>
-            </w:r>
-          </w:p>
-          <w:p>
-            <w:pPr>
-              <w:rPr>
-                <w:rFonts w:ascii="Times New Roman" w:eastAsia="Times New Roman" w:hAnsi="Times New Roman" w:cs="Times New Roman"/>
-                <w:sz w:val="24"/>
-                <w:szCs w:val="24"/>
-                <w:lang w:val="en-IN"/>
-              </w:rPr>
-            </w:pPr>
-            <w:proofErr w:type="spellStart"/>
-            <w:r>
-              <w:rPr>
-                <w:rFonts w:eastAsia="Times New Roman"/>
-                <w:color w:val="000000"/>
-                <w:lang w:val="en-IN"/>
-              </w:rPr>
-              <w:t>location_zip</w:t>
-            </w:r>
-            <w:proofErr w:type="spellEnd"/>
-            <w:r>
-              <w:rPr>
-                <w:rFonts w:eastAsia="Times New Roman"/>
-                <w:color w:val="000000"/>
-                <w:lang w:val="en-IN"/>
-              </w:rPr>
-              <w:t xml:space="preserve"> (varchar)</w:t>
-            </w:r>
-          </w:p>
-          <w:p>
-            <w:pPr>
-              <w:rPr>
-                <w:rFonts w:ascii="Times New Roman" w:eastAsia="Times New Roman" w:hAnsi="Times New Roman" w:cs="Times New Roman"/>
-                <w:sz w:val="24"/>
-                <w:szCs w:val="24"/>
-                <w:lang w:val="en-IN"/>
-              </w:rPr>
-            </w:pPr>
+              <w:t>MASSACHUSETTS</w:t>
+            </w:r>
           </w:p>
           <w:p>
             <w:pPr>
@@ -792,27 +684,191 @@
                 <w:color w:val="000000"/>
                 <w:lang w:val="en-IN"/>
               </w:rPr>
-              <w:t>40 Locations</w:t>
-            </w:r>
-          </w:p>
-          <w:p>
-            <w:pPr>
-              <w:rPr>
-                <w:rFonts w:ascii="Times New Roman" w:eastAsia="Times New Roman" w:hAnsi="Times New Roman" w:cs="Times New Roman"/>
-                <w:sz w:val="24"/>
-                <w:szCs w:val="24"/>
-                <w:lang w:val="en-IN"/>
-              </w:rPr>
-            </w:pPr>
+              <w:t xml:space="preserve">Table: </w:t>
+            </w:r>
             <w:r>
               <w:rPr>
                 <w:rFonts w:eastAsia="Times New Roman"/>
                 <w:b/>
                 <w:bCs/>
                 <w:color w:val="000000"/>
-                <w:lang w:val="en-IN"/>
-              </w:rPr>
-              <w:t>Table: inventory</w:t>
+                <w:highlight w:val="green"/>
+                <w:lang w:val="en-IN"/>
+              </w:rPr>
+              <w:t>locations</w:t>
+            </w:r>
+          </w:p>
+          <w:p>
+            <w:pPr>
+              <w:rPr>
+                <w:rFonts w:ascii="Times New Roman" w:eastAsia="Times New Roman" w:hAnsi="Times New Roman" w:cs="Times New Roman"/>
+                <w:sz w:val="24"/>
+                <w:szCs w:val="24"/>
+                <w:lang w:val="en-IN"/>
+              </w:rPr>
+            </w:pPr>
+            <w:proofErr w:type="spellStart"/>
+            <w:r>
+              <w:rPr>
+                <w:rFonts w:eastAsia="Times New Roman"/>
+                <w:color w:val="000000"/>
+                <w:lang w:val="en-IN"/>
+              </w:rPr>
+              <w:t>location_id</w:t>
+            </w:r>
+            <w:proofErr w:type="spellEnd"/>
+            <w:r>
+              <w:rPr>
+                <w:rFonts w:eastAsia="Times New Roman"/>
+                <w:color w:val="000000"/>
+                <w:lang w:val="en-IN"/>
+              </w:rPr>
+              <w:t xml:space="preserve"> (PK, int)</w:t>
+            </w:r>
+          </w:p>
+          <w:p>
+            <w:pPr>
+              <w:rPr>
+                <w:rFonts w:ascii="Times New Roman" w:eastAsia="Times New Roman" w:hAnsi="Times New Roman" w:cs="Times New Roman"/>
+                <w:sz w:val="24"/>
+                <w:szCs w:val="24"/>
+                <w:lang w:val="en-IN"/>
+              </w:rPr>
+            </w:pPr>
+            <w:proofErr w:type="spellStart"/>
+            <w:r>
+              <w:rPr>
+                <w:rFonts w:eastAsia="Times New Roman"/>
+                <w:color w:val="000000"/>
+                <w:lang w:val="en-IN"/>
+              </w:rPr>
+              <w:t>location_city</w:t>
+            </w:r>
+            <w:proofErr w:type="spellEnd"/>
+            <w:r>
+              <w:rPr>
+                <w:rFonts w:eastAsia="Times New Roman"/>
+                <w:color w:val="000000"/>
+                <w:lang w:val="en-IN"/>
+              </w:rPr>
+              <w:t xml:space="preserve"> (varchar)</w:t>
+            </w:r>
+          </w:p>
+          <w:p>
+            <w:pPr>
+              <w:rPr>
+                <w:rFonts w:ascii="Times New Roman" w:eastAsia="Times New Roman" w:hAnsi="Times New Roman" w:cs="Times New Roman"/>
+                <w:sz w:val="24"/>
+                <w:szCs w:val="24"/>
+                <w:lang w:val="en-IN"/>
+              </w:rPr>
+            </w:pPr>
+            <w:proofErr w:type="spellStart"/>
+            <w:r>
+              <w:rPr>
+                <w:rFonts w:eastAsia="Times New Roman"/>
+                <w:color w:val="000000"/>
+                <w:lang w:val="en-IN"/>
+              </w:rPr>
+              <w:t>location_state</w:t>
+            </w:r>
+            <w:proofErr w:type="spellEnd"/>
+            <w:r>
+              <w:rPr>
+                <w:rFonts w:eastAsia="Times New Roman"/>
+                <w:color w:val="000000"/>
+                <w:lang w:val="en-IN"/>
+              </w:rPr>
+              <w:t xml:space="preserve"> (varchar)</w:t>
+            </w:r>
+          </w:p>
+          <w:p>
+            <w:pPr>
+              <w:rPr>
+                <w:rFonts w:ascii="Times New Roman" w:eastAsia="Times New Roman" w:hAnsi="Times New Roman" w:cs="Times New Roman"/>
+                <w:sz w:val="24"/>
+                <w:szCs w:val="24"/>
+                <w:lang w:val="en-IN"/>
+              </w:rPr>
+            </w:pPr>
+            <w:proofErr w:type="spellStart"/>
+            <w:r>
+              <w:rPr>
+                <w:rFonts w:eastAsia="Times New Roman"/>
+                <w:color w:val="000000"/>
+                <w:lang w:val="en-IN"/>
+              </w:rPr>
+              <w:t>location_zip</w:t>
+            </w:r>
+            <w:proofErr w:type="spellEnd"/>
+            <w:r>
+              <w:rPr>
+                <w:rFonts w:eastAsia="Times New Roman"/>
+                <w:color w:val="000000"/>
+                <w:lang w:val="en-IN"/>
+              </w:rPr>
+              <w:t xml:space="preserve"> (varchar)</w:t>
+            </w:r>
+          </w:p>
+          <w:p>
+            <w:pPr>
+              <w:rPr>
+                <w:rFonts w:ascii="Times New Roman" w:eastAsia="Times New Roman" w:hAnsi="Times New Roman" w:cs="Times New Roman"/>
+                <w:sz w:val="24"/>
+                <w:szCs w:val="24"/>
+                <w:lang w:val="en-IN"/>
+              </w:rPr>
+            </w:pPr>
+          </w:p>
+          <w:p>
+            <w:pPr>
+              <w:rPr>
+                <w:rFonts w:ascii="Times New Roman" w:eastAsia="Times New Roman" w:hAnsi="Times New Roman" w:cs="Times New Roman"/>
+                <w:sz w:val="24"/>
+                <w:szCs w:val="24"/>
+                <w:lang w:val="en-IN"/>
+              </w:rPr>
+            </w:pPr>
+            <w:r>
+              <w:rPr>
+                <w:rFonts w:eastAsia="Times New Roman"/>
+                <w:b/>
+                <w:bCs/>
+                <w:color w:val="000000"/>
+                <w:lang w:val="en-IN"/>
+              </w:rPr>
+              <w:t>40 Locations</w:t>
+            </w:r>
+          </w:p>
+          <w:p>
+            <w:pPr>
+              <w:rPr>
+                <w:rFonts w:ascii="Times New Roman" w:eastAsia="Times New Roman" w:hAnsi="Times New Roman" w:cs="Times New Roman"/>
+                <w:sz w:val="24"/>
+                <w:szCs w:val="24"/>
+                <w:lang w:val="en-IN"/>
+              </w:rPr>
+            </w:pPr>
+            <w:r>
+              <w:rPr>
+                <w:rFonts w:eastAsia="Times New Roman"/>
+                <w:b/>
+                <w:bCs/>
+                <w:color w:val="000000"/>
+                <w:lang w:val="en-IN"/>
+              </w:rPr>
+              <w:t xml:space="preserve">Table: </w:t>
+            </w:r>
+            <w:r>
+              <w:rPr>
+                <w:rFonts w:eastAsia="Times New Roman"/>
+                <w:b/>
+                <w:bCs/>
+                <w:color w:val="000000"/>
+                <w:highlight w:val="green"/>
+                <w:lang w:val="en-IN"/>
+              </w:rPr>
+              <w:t>inventory</w:t>
             </w:r>
           </w:p>
           <w:p>
@@ -849,7 +905,7 @@
                 <w:rFonts w:ascii="Times New Roman" w:eastAsia="Times New Roman" w:hAnsi="Times New Roman" w:cs="Times New Roman"/>
                 <w:sz w:val="24"/>
                 <w:szCs w:val="24"/>
-                <w:lang w:val="en-IN"/>
+                <w:lang w:val="en-US"/>
               </w:rPr>
             </w:pPr>
             <w:proofErr w:type="spellStart"/>
@@ -1296,122 +1352,113 @@
                 <w:color w:val="000000"/>
                 <w:lang w:val="en-IN"/>
               </w:rPr>
-              <w:t>Table: suppliers</w:t>
-            </w:r>
-          </w:p>
-          <w:p>
-            <w:pPr>
-              <w:rPr>
-                <w:rFonts w:ascii="Times New Roman" w:eastAsia="Times New Roman" w:hAnsi="Times New Roman" w:cs="Times New Roman"/>
-                <w:sz w:val="24"/>
-                <w:szCs w:val="24"/>
-                <w:lang w:val="en-IN"/>
-              </w:rPr>
-            </w:pPr>
-            <w:proofErr w:type="spellStart"/>
-            <w:r>
-              <w:rPr>
-                <w:rFonts w:eastAsia="Times New Roman"/>
-                <w:color w:val="000000"/>
-                <w:lang w:val="en-IN"/>
-              </w:rPr>
-              <w:t>supplier_id</w:t>
-            </w:r>
-            <w:proofErr w:type="spellEnd"/>
-            <w:r>
-              <w:rPr>
-                <w:rFonts w:eastAsia="Times New Roman"/>
-                <w:color w:val="000000"/>
-                <w:lang w:val="en-IN"/>
-              </w:rPr>
-              <w:t xml:space="preserve"> (PK, int)</w:t>
-            </w:r>
-          </w:p>
-          <w:p>
-            <w:pPr>
-              <w:rPr>
-                <w:rFonts w:ascii="Times New Roman" w:eastAsia="Times New Roman" w:hAnsi="Times New Roman" w:cs="Times New Roman"/>
-                <w:sz w:val="24"/>
-                <w:szCs w:val="24"/>
-                <w:lang w:val="en-IN"/>
-              </w:rPr>
-            </w:pPr>
-            <w:proofErr w:type="spellStart"/>
-            <w:r>
-              <w:rPr>
-                <w:rFonts w:eastAsia="Times New Roman"/>
-                <w:color w:val="000000"/>
-                <w:lang w:val="en-IN"/>
-              </w:rPr>
-              <w:t>supplier_name</w:t>
-            </w:r>
-            <w:proofErr w:type="spellEnd"/>
-            <w:r>
-              <w:rPr>
-                <w:rFonts w:eastAsia="Times New Roman"/>
-                <w:color w:val="000000"/>
-                <w:lang w:val="en-IN"/>
-              </w:rPr>
-              <w:t xml:space="preserve"> (varchar)</w:t>
-            </w:r>
-          </w:p>
-          <w:p>
-            <w:pPr>
-              <w:rPr>
-                <w:rFonts w:ascii="Times New Roman" w:eastAsia="Times New Roman" w:hAnsi="Times New Roman" w:cs="Times New Roman"/>
-                <w:sz w:val="24"/>
-                <w:szCs w:val="24"/>
-                <w:lang w:val="en-IN"/>
-              </w:rPr>
-            </w:pPr>
-            <w:proofErr w:type="spellStart"/>
-            <w:r>
-              <w:rPr>
-                <w:rFonts w:eastAsia="Times New Roman"/>
-                <w:color w:val="000000"/>
-                <w:lang w:val="en-IN"/>
-              </w:rPr>
-              <w:t>location_id</w:t>
-            </w:r>
-            <w:proofErr w:type="spellEnd"/>
-            <w:r>
-              <w:rPr>
-                <w:rFonts w:eastAsia="Times New Roman"/>
-                <w:color w:val="000000"/>
-                <w:lang w:val="en-IN"/>
-              </w:rPr>
-              <w:t xml:space="preserve"> (FK, int)</w:t>
-            </w:r>
-          </w:p>
-          <w:p>
-            <w:pPr>
-              <w:rPr>
-                <w:rFonts w:ascii="Times New Roman" w:eastAsia="Times New Roman" w:hAnsi="Times New Roman" w:cs="Times New Roman"/>
-                <w:sz w:val="24"/>
-                <w:szCs w:val="24"/>
-                <w:lang w:val="en-IN"/>
-              </w:rPr>
-            </w:pPr>
-          </w:p>
-          <w:p>
-            <w:pPr>
-              <w:rPr>
-                <w:rFonts w:ascii="Times New Roman" w:eastAsia="Times New Roman" w:hAnsi="Times New Roman" w:cs="Times New Roman"/>
-                <w:sz w:val="24"/>
-                <w:szCs w:val="24"/>
-                <w:lang w:val="en-IN"/>
-              </w:rPr>
-            </w:pPr>
+              <w:t xml:space="preserve">Table: </w:t>
+            </w:r>
             <w:r>
               <w:rPr>
                 <w:rFonts w:eastAsia="Times New Roman"/>
                 <w:b/>
                 <w:bCs/>
                 <w:color w:val="000000"/>
-                <w:lang w:val="en-IN"/>
-              </w:rPr>
-              <w:t>100 Observations</w:t>
-            </w:r>
+                <w:highlight w:val="green"/>
+                <w:lang w:val="en-IN"/>
+              </w:rPr>
+              <w:t>suppliers</w:t>
+            </w:r>
+          </w:p>
+          <w:p>
+            <w:pPr>
+              <w:rPr>
+                <w:rFonts w:ascii="Times New Roman" w:eastAsia="Times New Roman" w:hAnsi="Times New Roman" w:cs="Times New Roman"/>
+                <w:sz w:val="24"/>
+                <w:szCs w:val="24"/>
+                <w:lang w:val="en-IN"/>
+              </w:rPr>
+            </w:pPr>
+            <w:proofErr w:type="spellStart"/>
+            <w:r>
+              <w:rPr>
+                <w:rFonts w:eastAsia="Times New Roman"/>
+                <w:color w:val="000000"/>
+                <w:lang w:val="en-IN"/>
+              </w:rPr>
+              <w:t>supplier_id</w:t>
+            </w:r>
+            <w:proofErr w:type="spellEnd"/>
+            <w:r>
+              <w:rPr>
+                <w:rFonts w:eastAsia="Times New Roman"/>
+                <w:color w:val="000000"/>
+                <w:lang w:val="en-IN"/>
+              </w:rPr>
+              <w:t xml:space="preserve"> (PK, int)</w:t>
+            </w:r>
+          </w:p>
+          <w:p>
+            <w:pPr>
+              <w:rPr>
+                <w:rFonts w:ascii="Times New Roman" w:eastAsia="Times New Roman" w:hAnsi="Times New Roman" w:cs="Times New Roman"/>
+                <w:sz w:val="24"/>
+                <w:szCs w:val="24"/>
+                <w:lang w:val="en-IN"/>
+              </w:rPr>
+            </w:pPr>
+            <w:proofErr w:type="spellStart"/>
+            <w:r>
+              <w:rPr>
+                <w:rFonts w:eastAsia="Times New Roman"/>
+                <w:color w:val="000000"/>
+                <w:lang w:val="en-IN"/>
+              </w:rPr>
+              <w:t>supplier_name</w:t>
+            </w:r>
+            <w:proofErr w:type="spellEnd"/>
+            <w:r>
+              <w:rPr>
+                <w:rFonts w:eastAsia="Times New Roman"/>
+                <w:color w:val="000000"/>
+                <w:lang w:val="en-IN"/>
+              </w:rPr>
+              <w:t xml:space="preserve"> (varchar)</w:t>
+            </w:r>
+          </w:p>
+          <w:p>
+            <w:pPr>
+              <w:rPr>
+                <w:rFonts w:ascii="Times New Roman" w:eastAsia="Times New Roman" w:hAnsi="Times New Roman" w:cs="Times New Roman"/>
+                <w:sz w:val="24"/>
+                <w:szCs w:val="24"/>
+                <w:lang w:val="en-IN"/>
+              </w:rPr>
+            </w:pPr>
+            <w:proofErr w:type="spellStart"/>
+            <w:r>
+              <w:rPr>
+                <w:rFonts w:eastAsia="Times New Roman"/>
+                <w:color w:val="000000"/>
+                <w:lang w:val="en-IN"/>
+              </w:rPr>
+              <w:t>location_id</w:t>
+            </w:r>
+            <w:proofErr w:type="spellEnd"/>
+            <w:r>
+              <w:rPr>
+                <w:rFonts w:eastAsia="Times New Roman"/>
+                <w:color w:val="000000"/>
+                <w:lang w:val="en-IN"/>
+              </w:rPr>
+              <w:t xml:space="preserve"> (FK, int)</w:t>
+            </w:r>
+          </w:p>
+          <w:p>
+            <w:pPr>
+              <w:rPr>
+                <w:rFonts w:ascii="Times New Roman" w:eastAsia="Times New Roman" w:hAnsi="Times New Roman" w:cs="Times New Roman"/>
+                <w:sz w:val="24"/>
+                <w:szCs w:val="24"/>
+                <w:lang w:val="en-IN"/>
+              </w:rPr>
+            </w:pPr>
           </w:p>
           <w:p>
             <w:pPr>
@@ -1430,74 +1477,8 @@
                 <w:color w:val="000000"/>
                 <w:lang w:val="en-IN"/>
               </w:rPr>
-              <w:t>Table: supplies</w:t>
-            </w:r>
-          </w:p>
-          <w:p>
-            <w:pPr>
-              <w:rPr>
-                <w:rFonts w:ascii="Times New Roman" w:eastAsia="Times New Roman" w:hAnsi="Times New Roman" w:cs="Times New Roman"/>
-                <w:sz w:val="24"/>
-                <w:szCs w:val="24"/>
-                <w:lang w:val="en-IN"/>
-              </w:rPr>
-            </w:pPr>
-            <w:proofErr w:type="spellStart"/>
-            <w:r>
-              <w:rPr>
-                <w:rFonts w:eastAsia="Times New Roman"/>
-                <w:color w:val="000000"/>
-                <w:lang w:val="en-IN"/>
-              </w:rPr>
-              <w:t>supplier_id</w:t>
-            </w:r>
-            <w:proofErr w:type="spellEnd"/>
-            <w:r>
-              <w:rPr>
-                <w:rFonts w:eastAsia="Times New Roman"/>
-                <w:color w:val="000000"/>
-                <w:lang w:val="en-IN"/>
-              </w:rPr>
-              <w:t xml:space="preserve"> (FK, int)</w:t>
-            </w:r>
-          </w:p>
-          <w:p>
-            <w:pPr>
-              <w:rPr>
-                <w:rFonts w:ascii="Times New Roman" w:eastAsia="Times New Roman" w:hAnsi="Times New Roman" w:cs="Times New Roman"/>
-                <w:sz w:val="24"/>
-                <w:szCs w:val="24"/>
-                <w:lang w:val="en-IN"/>
-              </w:rPr>
-            </w:pPr>
-            <w:proofErr w:type="spellStart"/>
-            <w:r>
-              <w:rPr>
-                <w:rFonts w:eastAsia="Times New Roman"/>
-                <w:color w:val="000000"/>
-                <w:lang w:val="en-IN"/>
-              </w:rPr>
-              <w:t>product_id</w:t>
-            </w:r>
-            <w:proofErr w:type="spellEnd"/>
-            <w:r>
-              <w:rPr>
-                <w:rFonts w:eastAsia="Times New Roman"/>
-                <w:color w:val="000000"/>
-                <w:lang w:val="en-IN"/>
-              </w:rPr>
-              <w:t xml:space="preserve"> (FK, int)</w:t>
-            </w:r>
-          </w:p>
-          <w:p>
-            <w:pPr>
-              <w:rPr>
-                <w:rFonts w:ascii="Times New Roman" w:eastAsia="Times New Roman" w:hAnsi="Times New Roman" w:cs="Times New Roman"/>
-                <w:sz w:val="24"/>
-                <w:szCs w:val="24"/>
-                <w:lang w:val="en-IN"/>
-              </w:rPr>
-            </w:pPr>
+              <w:t>100 Observations</w:t>
+            </w:r>
           </w:p>
           <w:p>
             <w:pPr>
@@ -1516,16 +1497,74 @@
                 <w:color w:val="000000"/>
                 <w:lang w:val="en-IN"/>
               </w:rPr>
-              <w:t>100 Observations</w:t>
-            </w:r>
-            <w:r>
-              <w:rPr>
-                <w:rFonts w:eastAsia="Times New Roman"/>
-                <w:color w:val="000000"/>
-                <w:lang w:val="en-IN"/>
-              </w:rPr>
-              <w:t> </w:t>
-            </w:r>
+              <w:t>Table: supplies</w:t>
+            </w:r>
+          </w:p>
+          <w:p>
+            <w:pPr>
+              <w:rPr>
+                <w:rFonts w:ascii="Times New Roman" w:eastAsia="Times New Roman" w:hAnsi="Times New Roman" w:cs="Times New Roman"/>
+                <w:sz w:val="24"/>
+                <w:szCs w:val="24"/>
+                <w:lang w:val="en-IN"/>
+              </w:rPr>
+            </w:pPr>
+            <w:proofErr w:type="spellStart"/>
+            <w:r>
+              <w:rPr>
+                <w:rFonts w:eastAsia="Times New Roman"/>
+                <w:color w:val="000000"/>
+                <w:lang w:val="en-IN"/>
+              </w:rPr>
+              <w:t>supplier_id</w:t>
+            </w:r>
+            <w:proofErr w:type="spellEnd"/>
+            <w:r>
+              <w:rPr>
+                <w:rFonts w:eastAsia="Times New Roman"/>
+                <w:color w:val="000000"/>
+                <w:lang w:val="en-IN"/>
+              </w:rPr>
+              <w:t xml:space="preserve"> (FK, int)</w:t>
+            </w:r>
+          </w:p>
+          <w:p>
+            <w:pPr>
+              <w:rPr>
+                <w:rFonts w:ascii="Times New Roman" w:eastAsia="Times New Roman" w:hAnsi="Times New Roman" w:cs="Times New Roman"/>
+                <w:sz w:val="24"/>
+                <w:szCs w:val="24"/>
+                <w:lang w:val="en-IN"/>
+              </w:rPr>
+            </w:pPr>
+            <w:proofErr w:type="spellStart"/>
+            <w:r>
+              <w:rPr>
+                <w:rFonts w:eastAsia="Times New Roman"/>
+                <w:color w:val="000000"/>
+                <w:lang w:val="en-IN"/>
+              </w:rPr>
+              <w:t>product_id</w:t>
+            </w:r>
+            <w:proofErr w:type="spellEnd"/>
+            <w:r>
+              <w:rPr>
+                <w:rFonts w:eastAsia="Times New Roman"/>
+                <w:color w:val="000000"/>
+                <w:lang w:val="en-IN"/>
+              </w:rPr>
+              <w:t xml:space="preserve"> (FK, int)</w:t>
+            </w:r>
+          </w:p>
+          <w:p>
+            <w:pPr>
+              <w:rPr>
+                <w:rFonts w:ascii="Times New Roman" w:eastAsia="Times New Roman" w:hAnsi="Times New Roman" w:cs="Times New Roman"/>
+                <w:sz w:val="24"/>
+                <w:szCs w:val="24"/>
+                <w:lang w:val="en-IN"/>
+              </w:rPr>
+            </w:pPr>
           </w:p>
           <w:p>
             <w:pPr>
@@ -1544,9 +1583,26 @@
                 <w:color w:val="000000"/>
                 <w:lang w:val="en-IN"/>
               </w:rPr>
-              <w:t xml:space="preserve">Table: </w:t>
-            </w:r>
-            <w:proofErr w:type="spellStart"/>
+              <w:t>100 Observations</w:t>
+            </w:r>
+            <w:r>
+              <w:rPr>
+                <w:rFonts w:eastAsia="Times New Roman"/>
+                <w:color w:val="000000"/>
+                <w:lang w:val="en-IN"/>
+              </w:rPr>
+              <w:t> </w:t>
+            </w:r>
+          </w:p>
+          <w:p>
+            <w:pPr>
+              <w:rPr>
+                <w:rFonts w:ascii="Times New Roman" w:eastAsia="Times New Roman" w:hAnsi="Times New Roman" w:cs="Times New Roman"/>
+                <w:sz w:val="24"/>
+                <w:szCs w:val="24"/>
+                <w:lang w:val="en-IN"/>
+              </w:rPr>
+            </w:pPr>
             <w:r>
               <w:rPr>
                 <w:rFonts w:eastAsia="Times New Roman"/>
@@ -1555,225 +1611,9 @@
                 <w:color w:val="000000"/>
                 <w:lang w:val="en-IN"/>
               </w:rPr>
-              <w:t>purchase_orders</w:t>
-            </w:r>
-            <w:proofErr w:type="spellEnd"/>
-          </w:p>
-          <w:p>
-            <w:pPr>
-              <w:rPr>
-                <w:rFonts w:ascii="Times New Roman" w:eastAsia="Times New Roman" w:hAnsi="Times New Roman" w:cs="Times New Roman"/>
-                <w:sz w:val="24"/>
-                <w:szCs w:val="24"/>
-                <w:lang w:val="en-IN"/>
-              </w:rPr>
-            </w:pPr>
-            <w:proofErr w:type="spellStart"/>
-            <w:r>
-              <w:rPr>
-                <w:rFonts w:eastAsia="Times New Roman"/>
-                <w:color w:val="000000"/>
-                <w:lang w:val="en-IN"/>
-              </w:rPr>
-              <w:t>purchase_id</w:t>
-            </w:r>
-            <w:proofErr w:type="spellEnd"/>
-            <w:r>
-              <w:rPr>
-                <w:rFonts w:eastAsia="Times New Roman"/>
-                <w:color w:val="000000"/>
-                <w:lang w:val="en-IN"/>
-              </w:rPr>
-              <w:t xml:space="preserve"> (PK, int)</w:t>
-            </w:r>
-          </w:p>
-          <w:p>
-            <w:pPr>
-              <w:rPr>
-                <w:rFonts w:ascii="Times New Roman" w:eastAsia="Times New Roman" w:hAnsi="Times New Roman" w:cs="Times New Roman"/>
-                <w:sz w:val="24"/>
-                <w:szCs w:val="24"/>
-                <w:lang w:val="en-IN"/>
-              </w:rPr>
-            </w:pPr>
-            <w:proofErr w:type="spellStart"/>
-            <w:r>
-              <w:rPr>
-                <w:rFonts w:eastAsia="Times New Roman"/>
-                <w:color w:val="000000"/>
-                <w:lang w:val="en-IN"/>
-              </w:rPr>
-              <w:t>supplier_id</w:t>
-            </w:r>
-            <w:proofErr w:type="spellEnd"/>
-            <w:r>
-              <w:rPr>
-                <w:rFonts w:eastAsia="Times New Roman"/>
-                <w:color w:val="000000"/>
-                <w:lang w:val="en-IN"/>
-              </w:rPr>
-              <w:t xml:space="preserve"> (FK, int)</w:t>
-            </w:r>
-          </w:p>
-          <w:p>
-            <w:pPr>
-              <w:rPr>
-                <w:rFonts w:ascii="Times New Roman" w:eastAsia="Times New Roman" w:hAnsi="Times New Roman" w:cs="Times New Roman"/>
-                <w:sz w:val="24"/>
-                <w:szCs w:val="24"/>
-                <w:lang w:val="en-IN"/>
-              </w:rPr>
-            </w:pPr>
-            <w:proofErr w:type="spellStart"/>
-            <w:r>
-              <w:rPr>
-                <w:rFonts w:eastAsia="Times New Roman"/>
-                <w:color w:val="000000"/>
-                <w:lang w:val="en-IN"/>
-              </w:rPr>
-              <w:t>product_id</w:t>
-            </w:r>
-            <w:proofErr w:type="spellEnd"/>
-            <w:r>
-              <w:rPr>
-                <w:rFonts w:eastAsia="Times New Roman"/>
-                <w:color w:val="000000"/>
-                <w:lang w:val="en-IN"/>
-              </w:rPr>
-              <w:t xml:space="preserve"> (FK, int)</w:t>
-            </w:r>
-          </w:p>
-          <w:p>
-            <w:pPr>
-              <w:rPr>
-                <w:rFonts w:ascii="Times New Roman" w:eastAsia="Times New Roman" w:hAnsi="Times New Roman" w:cs="Times New Roman"/>
-                <w:sz w:val="24"/>
-                <w:szCs w:val="24"/>
-                <w:lang w:val="en-IN"/>
-              </w:rPr>
-            </w:pPr>
-            <w:proofErr w:type="spellStart"/>
-            <w:r>
-              <w:rPr>
-                <w:rFonts w:eastAsia="Times New Roman"/>
-                <w:color w:val="000000"/>
-                <w:lang w:val="en-IN"/>
-              </w:rPr>
-              <w:t>purchase_quantity</w:t>
-            </w:r>
-            <w:proofErr w:type="spellEnd"/>
-            <w:r>
-              <w:rPr>
-                <w:rFonts w:eastAsia="Times New Roman"/>
-                <w:color w:val="000000"/>
-                <w:lang w:val="en-IN"/>
-              </w:rPr>
-              <w:t xml:space="preserve"> (int)</w:t>
-            </w:r>
-          </w:p>
-          <w:p>
-            <w:pPr>
-              <w:rPr>
-                <w:rFonts w:ascii="Times New Roman" w:eastAsia="Times New Roman" w:hAnsi="Times New Roman" w:cs="Times New Roman"/>
-                <w:sz w:val="24"/>
-                <w:szCs w:val="24"/>
-                <w:lang w:val="en-IN"/>
-              </w:rPr>
-            </w:pPr>
-            <w:proofErr w:type="spellStart"/>
-            <w:r>
-              <w:rPr>
-                <w:rFonts w:eastAsia="Times New Roman"/>
-                <w:color w:val="000000"/>
-                <w:lang w:val="en-IN"/>
-              </w:rPr>
-              <w:t>unit_price</w:t>
-            </w:r>
-            <w:proofErr w:type="spellEnd"/>
-            <w:r>
-              <w:rPr>
-                <w:rFonts w:eastAsia="Times New Roman"/>
-                <w:color w:val="000000"/>
-                <w:lang w:val="en-IN"/>
-              </w:rPr>
-              <w:t xml:space="preserve"> (decimal)</w:t>
-            </w:r>
-          </w:p>
-          <w:p>
-            <w:pPr>
-              <w:rPr>
-                <w:rFonts w:ascii="Times New Roman" w:eastAsia="Times New Roman" w:hAnsi="Times New Roman" w:cs="Times New Roman"/>
-                <w:sz w:val="24"/>
-                <w:szCs w:val="24"/>
-                <w:lang w:val="en-IN"/>
-              </w:rPr>
-            </w:pPr>
-            <w:proofErr w:type="spellStart"/>
-            <w:r>
-              <w:rPr>
-                <w:rFonts w:eastAsia="Times New Roman"/>
-                <w:color w:val="000000"/>
-                <w:lang w:val="en-IN"/>
-              </w:rPr>
-              <w:t>order_date</w:t>
-            </w:r>
-            <w:proofErr w:type="spellEnd"/>
-            <w:r>
-              <w:rPr>
-                <w:rFonts w:eastAsia="Times New Roman"/>
-                <w:color w:val="000000"/>
-                <w:lang w:val="en-IN"/>
-              </w:rPr>
-              <w:t xml:space="preserve"> (date)</w:t>
-            </w:r>
-          </w:p>
-          <w:p>
-            <w:pPr>
-              <w:rPr>
-                <w:rFonts w:ascii="Times New Roman" w:eastAsia="Times New Roman" w:hAnsi="Times New Roman" w:cs="Times New Roman"/>
-                <w:sz w:val="24"/>
-                <w:szCs w:val="24"/>
-                <w:lang w:val="en-IN"/>
-              </w:rPr>
-            </w:pPr>
-            <w:proofErr w:type="spellStart"/>
-            <w:r>
-              <w:rPr>
-                <w:rFonts w:eastAsia="Times New Roman"/>
-                <w:color w:val="000000"/>
-                <w:lang w:val="en-IN"/>
-              </w:rPr>
-              <w:t>delivery_date</w:t>
-            </w:r>
-            <w:proofErr w:type="spellEnd"/>
-            <w:r>
-              <w:rPr>
-                <w:rFonts w:eastAsia="Times New Roman"/>
-                <w:color w:val="000000"/>
-                <w:lang w:val="en-IN"/>
-              </w:rPr>
-              <w:t xml:space="preserve"> (date)</w:t>
-            </w:r>
-          </w:p>
-          <w:p>
-            <w:pPr>
-              <w:rPr>
-                <w:rFonts w:ascii="Times New Roman" w:eastAsia="Times New Roman" w:hAnsi="Times New Roman" w:cs="Times New Roman"/>
-                <w:sz w:val="24"/>
-                <w:szCs w:val="24"/>
-                <w:lang w:val="en-IN"/>
-              </w:rPr>
-            </w:pPr>
-          </w:p>
-          <w:p>
-            <w:pPr>
-              <w:rPr>
-                <w:rFonts w:ascii="Times New Roman" w:eastAsia="Times New Roman" w:hAnsi="Times New Roman" w:cs="Times New Roman"/>
-                <w:sz w:val="24"/>
-                <w:szCs w:val="24"/>
-                <w:lang w:val="en-IN"/>
-              </w:rPr>
-            </w:pPr>
+              <w:t xml:space="preserve">Table: </w:t>
+            </w:r>
+            <w:proofErr w:type="spellStart"/>
             <w:r>
               <w:rPr>
                 <w:rFonts w:eastAsia="Times New Roman"/>
@@ -1782,8 +1622,215 @@
                 <w:color w:val="000000"/>
                 <w:lang w:val="en-IN"/>
               </w:rPr>
-              <w:t>2000 Observations</w:t>
-            </w:r>
+              <w:t>purchase_orders</w:t>
+            </w:r>
+            <w:proofErr w:type="spellEnd"/>
+          </w:p>
+          <w:p>
+            <w:pPr>
+              <w:rPr>
+                <w:rFonts w:ascii="Times New Roman" w:eastAsia="Times New Roman" w:hAnsi="Times New Roman" w:cs="Times New Roman"/>
+                <w:sz w:val="24"/>
+                <w:szCs w:val="24"/>
+                <w:lang w:val="en-IN"/>
+              </w:rPr>
+            </w:pPr>
+            <w:proofErr w:type="spellStart"/>
+            <w:r>
+              <w:rPr>
+                <w:rFonts w:eastAsia="Times New Roman"/>
+                <w:color w:val="000000"/>
+                <w:lang w:val="en-IN"/>
+              </w:rPr>
+              <w:t>purchase_id</w:t>
+            </w:r>
+            <w:proofErr w:type="spellEnd"/>
+            <w:r>
+              <w:rPr>
+                <w:rFonts w:eastAsia="Times New Roman"/>
+                <w:color w:val="000000"/>
+                <w:lang w:val="en-IN"/>
+              </w:rPr>
+              <w:t xml:space="preserve"> (PK, int)</w:t>
+            </w:r>
+          </w:p>
+          <w:p>
+            <w:pPr>
+              <w:rPr>
+                <w:rFonts w:ascii="Times New Roman" w:eastAsia="Times New Roman" w:hAnsi="Times New Roman" w:cs="Times New Roman"/>
+                <w:sz w:val="24"/>
+                <w:szCs w:val="24"/>
+                <w:lang w:val="en-IN"/>
+              </w:rPr>
+            </w:pPr>
+            <w:proofErr w:type="spellStart"/>
+            <w:r>
+              <w:rPr>
+                <w:rFonts w:eastAsia="Times New Roman"/>
+                <w:color w:val="000000"/>
+                <w:lang w:val="en-IN"/>
+              </w:rPr>
+              <w:t>supplier_id</w:t>
+            </w:r>
+            <w:proofErr w:type="spellEnd"/>
+            <w:r>
+              <w:rPr>
+                <w:rFonts w:eastAsia="Times New Roman"/>
+                <w:color w:val="000000"/>
+                <w:lang w:val="en-IN"/>
+              </w:rPr>
+              <w:t xml:space="preserve"> (FK, int)</w:t>
+            </w:r>
+          </w:p>
+          <w:p>
+            <w:pPr>
+              <w:rPr>
+                <w:rFonts w:ascii="Times New Roman" w:eastAsia="Times New Roman" w:hAnsi="Times New Roman" w:cs="Times New Roman"/>
+                <w:sz w:val="24"/>
+                <w:szCs w:val="24"/>
+                <w:lang w:val="en-IN"/>
+              </w:rPr>
+            </w:pPr>
+            <w:proofErr w:type="spellStart"/>
+            <w:r>
+              <w:rPr>
+                <w:rFonts w:eastAsia="Times New Roman"/>
+                <w:color w:val="000000"/>
+                <w:lang w:val="en-IN"/>
+              </w:rPr>
+              <w:t>product_id</w:t>
+            </w:r>
+            <w:proofErr w:type="spellEnd"/>
+            <w:r>
+              <w:rPr>
+                <w:rFonts w:eastAsia="Times New Roman"/>
+                <w:color w:val="000000"/>
+                <w:lang w:val="en-IN"/>
+              </w:rPr>
+              <w:t xml:space="preserve"> (FK, int)</w:t>
+            </w:r>
+          </w:p>
+          <w:p>
+            <w:pPr>
+              <w:rPr>
+                <w:rFonts w:ascii="Times New Roman" w:eastAsia="Times New Roman" w:hAnsi="Times New Roman" w:cs="Times New Roman"/>
+                <w:sz w:val="24"/>
+                <w:szCs w:val="24"/>
+                <w:lang w:val="en-IN"/>
+              </w:rPr>
+            </w:pPr>
+            <w:proofErr w:type="spellStart"/>
+            <w:r>
+              <w:rPr>
+                <w:rFonts w:eastAsia="Times New Roman"/>
+                <w:color w:val="000000"/>
+                <w:lang w:val="en-IN"/>
+              </w:rPr>
+              <w:t>purchase_quantity</w:t>
+            </w:r>
+            <w:proofErr w:type="spellEnd"/>
+            <w:r>
+              <w:rPr>
+                <w:rFonts w:eastAsia="Times New Roman"/>
+                <w:color w:val="000000"/>
+                <w:lang w:val="en-IN"/>
+              </w:rPr>
+              <w:t xml:space="preserve"> (int)</w:t>
+            </w:r>
+          </w:p>
+          <w:p>
+            <w:pPr>
+              <w:rPr>
+                <w:rFonts w:ascii="Times New Roman" w:eastAsia="Times New Roman" w:hAnsi="Times New Roman" w:cs="Times New Roman"/>
+                <w:sz w:val="24"/>
+                <w:szCs w:val="24"/>
+                <w:lang w:val="en-IN"/>
+              </w:rPr>
+            </w:pPr>
+            <w:proofErr w:type="spellStart"/>
+            <w:r>
+              <w:rPr>
+                <w:rFonts w:eastAsia="Times New Roman"/>
+                <w:color w:val="000000"/>
+                <w:lang w:val="en-IN"/>
+              </w:rPr>
+              <w:t>unit_price</w:t>
+            </w:r>
+            <w:proofErr w:type="spellEnd"/>
+            <w:r>
+              <w:rPr>
+                <w:rFonts w:eastAsia="Times New Roman"/>
+                <w:color w:val="000000"/>
+                <w:lang w:val="en-IN"/>
+              </w:rPr>
+              <w:t xml:space="preserve"> (decimal)</w:t>
+            </w:r>
+          </w:p>
+          <w:p>
+            <w:pPr>
+              <w:rPr>
+                <w:rFonts w:ascii="Times New Roman" w:eastAsia="Times New Roman" w:hAnsi="Times New Roman" w:cs="Times New Roman"/>
+                <w:sz w:val="24"/>
+                <w:szCs w:val="24"/>
+                <w:lang w:val="en-IN"/>
+              </w:rPr>
+            </w:pPr>
+            <w:proofErr w:type="spellStart"/>
+            <w:r>
+              <w:rPr>
+                <w:rFonts w:eastAsia="Times New Roman"/>
+                <w:color w:val="000000"/>
+                <w:lang w:val="en-IN"/>
+              </w:rPr>
+              <w:t>order_date</w:t>
+            </w:r>
+            <w:proofErr w:type="spellEnd"/>
+            <w:r>
+              <w:rPr>
+                <w:rFonts w:eastAsia="Times New Roman"/>
+                <w:color w:val="000000"/>
+                <w:lang w:val="en-IN"/>
+              </w:rPr>
+              <w:t xml:space="preserve"> (date)</w:t>
+            </w:r>
+          </w:p>
+          <w:p>
+            <w:pPr>
+              <w:rPr>
+                <w:rFonts w:ascii="Times New Roman" w:eastAsia="Times New Roman" w:hAnsi="Times New Roman" w:cs="Times New Roman"/>
+                <w:sz w:val="24"/>
+                <w:szCs w:val="24"/>
+                <w:lang w:val="en-IN"/>
+              </w:rPr>
+            </w:pPr>
+            <w:proofErr w:type="spellStart"/>
+            <w:r>
+              <w:rPr>
+                <w:rFonts w:eastAsia="Times New Roman"/>
+                <w:color w:val="000000"/>
+                <w:lang w:val="en-IN"/>
+              </w:rPr>
+              <w:t>delivery_date</w:t>
+            </w:r>
+            <w:proofErr w:type="spellEnd"/>
+            <w:r>
+              <w:rPr>
+                <w:rFonts w:eastAsia="Times New Roman"/>
+                <w:color w:val="000000"/>
+                <w:lang w:val="en-IN"/>
+              </w:rPr>
+              <w:t xml:space="preserve"> (date)</w:t>
+            </w:r>
+          </w:p>
+          <w:p>
+            <w:pPr>
+              <w:rPr>
+                <w:rFonts w:ascii="Times New Roman" w:eastAsia="Times New Roman" w:hAnsi="Times New Roman" w:cs="Times New Roman"/>
+                <w:sz w:val="24"/>
+                <w:szCs w:val="24"/>
+                <w:lang w:val="en-IN"/>
+              </w:rPr>
+            </w:pPr>
           </w:p>
           <w:p>
             <w:pPr>
@@ -1802,9 +1849,18 @@
                 <w:color w:val="000000"/>
                 <w:lang w:val="en-IN"/>
               </w:rPr>
-              <w:t xml:space="preserve">Table: </w:t>
-            </w:r>
-            <w:proofErr w:type="spellStart"/>
+              <w:t>2000 Observations</w:t>
+            </w:r>
+          </w:p>
+          <w:p>
+            <w:pPr>
+              <w:rPr>
+                <w:rFonts w:ascii="Times New Roman" w:eastAsia="Times New Roman" w:hAnsi="Times New Roman" w:cs="Times New Roman"/>
+                <w:sz w:val="24"/>
+                <w:szCs w:val="24"/>
+                <w:lang w:val="en-IN"/>
+              </w:rPr>
+            </w:pPr>
             <w:r>
               <w:rPr>
                 <w:rFonts w:eastAsia="Times New Roman"/>
@@ -1813,9 +1869,8 @@
                 <w:color w:val="000000"/>
                 <w:lang w:val="en-IN"/>
               </w:rPr>
-              <w:t>cutomer_orders</w:t>
-            </w:r>
-            <w:proofErr w:type="spellEnd"/>
+              <w:t>Table: orders</w:t>
+            </w:r>
           </w:p>
           <w:p>
             <w:pPr>

</xml_diff>